<commit_message>
Some order changes and Sov Amphibs
</commit_message>
<xml_diff>
--- a/docs/warsaw/index.docx
+++ b/docs/warsaw/index.docx
@@ -527,22 +527,13 @@
         <w:t xml:space="preserve"> </w:t>
       </w:r>
       <w:r>
-        <w:t>otherwise known as the</w:t>
-      </w:r>
-      <w:bookmarkStart w:id="0" w:name="_GoBack"/>
-      <w:bookmarkEnd w:id="0"/>
-      <w:r>
-        <w:t xml:space="preserve"> “Western Group of Forces” </w:t>
+        <w:t xml:space="preserve">otherwise known as the “Western Group of Forces” </w:t>
       </w:r>
       <w:r>
         <w:t>were displaced her</w:t>
       </w:r>
       <w:r>
-        <w:t xml:space="preserve">e in 1990 – </w:t>
-      </w:r>
-      <w:r>
-        <w:lastRenderedPageBreak/>
-        <w:t xml:space="preserve">and did not leave. These </w:t>
+        <w:t xml:space="preserve">e in 1990 – and did not leave. These </w:t>
       </w:r>
       <w:r>
         <w:t xml:space="preserve">absorbed the </w:t>
@@ -774,6 +765,11 @@
       <w:r>
         <w:t>Each country will play a part in the coming conflict, though perhaps not the part their national governments intend.</w:t>
       </w:r>
+    </w:p>
+    <w:p/>
+    <w:p>
+      <w:bookmarkStart w:id="0" w:name="_GoBack"/>
+      <w:bookmarkEnd w:id="0"/>
     </w:p>
     <w:p/>
     <w:p/>
@@ -1033,6 +1029,7 @@
     <w:lsdException w:name="HTML Sample" w:semiHidden="1" w:unhideWhenUsed="1"/>
     <w:lsdException w:name="HTML Typewriter" w:semiHidden="1" w:unhideWhenUsed="1"/>
     <w:lsdException w:name="HTML Variable" w:semiHidden="1" w:unhideWhenUsed="1"/>
+    <w:lsdException w:name="Normal Table" w:semiHidden="1" w:unhideWhenUsed="1"/>
     <w:lsdException w:name="annotation subject" w:semiHidden="1" w:unhideWhenUsed="1"/>
     <w:lsdException w:name="No List" w:semiHidden="1" w:unhideWhenUsed="1"/>
     <w:lsdException w:name="Outline List 1" w:semiHidden="1" w:unhideWhenUsed="1"/>
@@ -1079,8 +1076,10 @@
     <w:lsdException w:name="Table Subtle 2" w:semiHidden="1" w:unhideWhenUsed="1"/>
     <w:lsdException w:name="Table Web 1" w:semiHidden="1" w:unhideWhenUsed="1"/>
     <w:lsdException w:name="Table Web 2" w:semiHidden="1" w:unhideWhenUsed="1"/>
+    <w:lsdException w:name="Table Web 3" w:semiHidden="1" w:unhideWhenUsed="1"/>
     <w:lsdException w:name="Balloon Text" w:semiHidden="1" w:unhideWhenUsed="1"/>
     <w:lsdException w:name="Table Grid" w:uiPriority="59"/>
+    <w:lsdException w:name="Table Theme" w:semiHidden="1" w:unhideWhenUsed="1"/>
     <w:lsdException w:name="Placeholder Text" w:semiHidden="1"/>
     <w:lsdException w:name="No Spacing" w:uiPriority="1" w:qFormat="1"/>
     <w:lsdException w:name="Light Shading" w:uiPriority="60"/>

</xml_diff>